<commit_message>
Added new options to chaos portal
</commit_message>
<xml_diff>
--- a/AnthisReborn/Sorcery.docx
+++ b/AnthisReborn/Sorcery.docx
@@ -1334,46 +1334,38 @@
                 <w:sz w:val="16"/>
                 <w:szCs w:val="20"/>
               </w:rPr>
-              <w:t xml:space="preserve"> effects</w:t>
-            </w:r>
-            <w:r>
-              <w:rPr>
-                <w:rFonts w:ascii="Pericles" w:hAnsi="Pericles"/>
-                <w:sz w:val="16"/>
-                <w:szCs w:val="20"/>
-              </w:rPr>
-              <w:t>. However, each must be held in a separate hand</w:t>
-            </w:r>
-            <w:r>
-              <w:rPr>
-                <w:rFonts w:ascii="Pericles" w:hAnsi="Pericles"/>
-                <w:sz w:val="16"/>
-                <w:szCs w:val="20"/>
-              </w:rPr>
-              <w:t xml:space="preserve"> / x1 / +4 DL</w:t>
-            </w:r>
-          </w:p>
-          <w:p>
-            <w:pPr>
-              <w:pStyle w:val="ListParagraph"/>
-              <w:numPr>
-                <w:ilvl w:val="0"/>
-                <w:numId w:val="1"/>
-              </w:numPr>
-              <w:spacing w:line="240" w:lineRule="auto"/>
-              <w:rPr>
-                <w:rFonts w:ascii="Pericles" w:hAnsi="Pericles"/>
-                <w:sz w:val="16"/>
-                <w:szCs w:val="20"/>
-              </w:rPr>
-            </w:pPr>
-            <w:r>
-              <w:rPr>
-                <w:rFonts w:ascii="Pericles" w:hAnsi="Pericles"/>
-                <w:sz w:val="16"/>
-                <w:szCs w:val="20"/>
-              </w:rPr>
-              <w:t xml:space="preserve">You do not need hands to hold the portal / x1 / </w:t>
+              <w:t xml:space="preserve"> effects. However, each must be held in a separate hand / x1 / +4 DL</w:t>
+            </w:r>
+          </w:p>
+          <w:p>
+            <w:pPr>
+              <w:pStyle w:val="ListParagraph"/>
+              <w:numPr>
+                <w:ilvl w:val="0"/>
+                <w:numId w:val="1"/>
+              </w:numPr>
+              <w:spacing w:line="240" w:lineRule="auto"/>
+              <w:rPr>
+                <w:rFonts w:ascii="Pericles" w:hAnsi="Pericles"/>
+                <w:sz w:val="16"/>
+                <w:szCs w:val="20"/>
+              </w:rPr>
+            </w:pPr>
+            <w:r>
+              <w:rPr>
+                <w:rFonts w:ascii="Pericles" w:hAnsi="Pericles"/>
+                <w:sz w:val="16"/>
+                <w:szCs w:val="20"/>
+              </w:rPr>
+              <w:t>Y</w:t>
+            </w:r>
+            <w:r>
+              <w:rPr>
+                <w:rFonts w:ascii="Pericles" w:hAnsi="Pericles"/>
+                <w:sz w:val="16"/>
+                <w:szCs w:val="20"/>
+              </w:rPr>
+              <w:t xml:space="preserve">ou do not need hands to hold the portal / x1 / </w:t>
             </w:r>
             <w:r>
               <w:rPr>
@@ -1384,6 +1376,31 @@
               <w:lastRenderedPageBreak/>
               <w:t>+3 DL</w:t>
             </w:r>
+          </w:p>
+          <w:p>
+            <w:pPr>
+              <w:pStyle w:val="ListParagraph"/>
+              <w:numPr>
+                <w:ilvl w:val="0"/>
+                <w:numId w:val="1"/>
+              </w:numPr>
+              <w:spacing w:line="240" w:lineRule="auto"/>
+              <w:rPr>
+                <w:rFonts w:ascii="Pericles" w:hAnsi="Pericles"/>
+                <w:sz w:val="16"/>
+                <w:szCs w:val="20"/>
+              </w:rPr>
+            </w:pPr>
+            <w:r>
+              <w:rPr>
+                <w:rFonts w:ascii="Pericles" w:hAnsi="Pericles"/>
+                <w:sz w:val="16"/>
+                <w:szCs w:val="20"/>
+              </w:rPr>
+              <w:t>Held portals can be handed to another character who can then activate them at a later time / x1 / +3 DL</w:t>
+            </w:r>
+            <w:bookmarkStart w:id="0" w:name="_GoBack"/>
+            <w:bookmarkEnd w:id="0"/>
           </w:p>
         </w:tc>
       </w:tr>
@@ -2762,8 +2779,6 @@
               </w:rPr>
               <w:t>No fighting or hazardous duty</w:t>
             </w:r>
-            <w:bookmarkStart w:id="0" w:name="_GoBack"/>
-            <w:bookmarkEnd w:id="0"/>
           </w:p>
         </w:tc>
         <w:tc>
@@ -7110,6 +7125,7 @@
                 <w:sz w:val="16"/>
                 <w:szCs w:val="20"/>
               </w:rPr>
+              <w:lastRenderedPageBreak/>
               <w:t>Save DL +2 / x3 / +2 DL</w:t>
             </w:r>
           </w:p>
@@ -7146,6 +7162,7 @@
                 <w:sz w:val="16"/>
                 <w:szCs w:val="16"/>
               </w:rPr>
+              <w:lastRenderedPageBreak/>
               <w:t>Icy Blood</w:t>
             </w:r>
           </w:p>
@@ -7350,16 +7367,7 @@
                 <w:sz w:val="16"/>
                 <w:szCs w:val="20"/>
               </w:rPr>
-              <w:t xml:space="preserve">Morph – affects charisma instead of toughness / </w:t>
-            </w:r>
-            <w:r>
-              <w:rPr>
-                <w:rFonts w:ascii="Pericles" w:hAnsi="Pericles"/>
-                <w:sz w:val="16"/>
-                <w:szCs w:val="20"/>
-              </w:rPr>
-              <w:lastRenderedPageBreak/>
-              <w:t>x1 / +4 DL</w:t>
+              <w:t>Morph – affects charisma instead of toughness / x1 / +4 DL</w:t>
             </w:r>
           </w:p>
           <w:p>
@@ -7418,7 +7426,6 @@
                 <w:sz w:val="16"/>
                 <w:szCs w:val="16"/>
               </w:rPr>
-              <w:lastRenderedPageBreak/>
               <w:t>Healing Spring</w:t>
             </w:r>
           </w:p>
@@ -10641,6 +10648,7 @@
                 <w:sz w:val="16"/>
                 <w:szCs w:val="20"/>
               </w:rPr>
+              <w:lastRenderedPageBreak/>
               <w:t>Anyone entering the zone other than the caster takes 2d6 lightning damage</w:t>
             </w:r>
           </w:p>
@@ -10714,6 +10722,7 @@
                 <w:sz w:val="16"/>
                 <w:szCs w:val="20"/>
               </w:rPr>
+              <w:lastRenderedPageBreak/>
               <w:t>Increase Dmg Dice / x3 /+3 DL</w:t>
             </w:r>
           </w:p>
@@ -10737,6 +10746,7 @@
                 <w:sz w:val="16"/>
                 <w:szCs w:val="20"/>
               </w:rPr>
+              <w:lastRenderedPageBreak/>
               <w:t>Proc +1 / x2/ +3 DL</w:t>
             </w:r>
           </w:p>
@@ -10796,7 +10806,6 @@
                 <w:sz w:val="16"/>
                 <w:szCs w:val="16"/>
               </w:rPr>
-              <w:lastRenderedPageBreak/>
               <w:t>Summon Wind Elemental</w:t>
             </w:r>
           </w:p>
@@ -14320,7 +14329,16 @@
                 <w:sz w:val="16"/>
                 <w:szCs w:val="20"/>
               </w:rPr>
-              <w:t>Poison does 1d6 damage to a wound that draws blood</w:t>
+              <w:t xml:space="preserve">Poison does 1d6 damage to a wound that draws </w:t>
+            </w:r>
+            <w:r>
+              <w:rPr>
+                <w:rFonts w:ascii="Pericles" w:hAnsi="Pericles"/>
+                <w:sz w:val="16"/>
+                <w:szCs w:val="20"/>
+              </w:rPr>
+              <w:lastRenderedPageBreak/>
+              <w:t>blood</w:t>
             </w:r>
           </w:p>
           <w:p>
@@ -14434,6 +14452,7 @@
                 <w:sz w:val="16"/>
                 <w:szCs w:val="20"/>
               </w:rPr>
+              <w:lastRenderedPageBreak/>
               <w:t>Damage +1 / x3 / +2 DL</w:t>
             </w:r>
           </w:p>
@@ -14498,6 +14517,7 @@
                 <w:sz w:val="16"/>
                 <w:szCs w:val="20"/>
               </w:rPr>
+              <w:lastRenderedPageBreak/>
               <w:t>Sticky +1 / x3 / +2 DL</w:t>
             </w:r>
           </w:p>
@@ -14534,7 +14554,6 @@
                 <w:sz w:val="16"/>
                 <w:szCs w:val="16"/>
               </w:rPr>
-              <w:lastRenderedPageBreak/>
               <w:t>Fang Turner</w:t>
             </w:r>
           </w:p>
@@ -18043,6 +18062,7 @@
                 <w:sz w:val="16"/>
                 <w:szCs w:val="20"/>
               </w:rPr>
+              <w:lastRenderedPageBreak/>
               <w:t>Immune to normal fire</w:t>
             </w:r>
           </w:p>
@@ -18106,6 +18126,7 @@
                 <w:sz w:val="16"/>
                 <w:szCs w:val="20"/>
               </w:rPr>
+              <w:lastRenderedPageBreak/>
               <w:t>Duration x5 / x2 / +2 DL</w:t>
             </w:r>
           </w:p>
@@ -18129,6 +18150,7 @@
                 <w:sz w:val="16"/>
                 <w:szCs w:val="20"/>
               </w:rPr>
+              <w:lastRenderedPageBreak/>
               <w:t>Resist +1 / 2x / +4 DL</w:t>
             </w:r>
           </w:p>
@@ -18188,6 +18210,7 @@
                 <w:sz w:val="16"/>
                 <w:szCs w:val="16"/>
               </w:rPr>
+              <w:lastRenderedPageBreak/>
               <w:t>Flame Hand</w:t>
             </w:r>
           </w:p>
@@ -18347,7 +18370,6 @@
                 <w:sz w:val="16"/>
                 <w:szCs w:val="20"/>
               </w:rPr>
-              <w:lastRenderedPageBreak/>
               <w:t>Ignites flammable objects</w:t>
             </w:r>
           </w:p>
@@ -18451,7 +18473,6 @@
                 <w:sz w:val="16"/>
                 <w:szCs w:val="20"/>
               </w:rPr>
-              <w:lastRenderedPageBreak/>
               <w:t>Accuracy +2 / x2 / +2 DL</w:t>
             </w:r>
           </w:p>
@@ -18475,7 +18496,6 @@
                 <w:sz w:val="16"/>
                 <w:szCs w:val="20"/>
               </w:rPr>
-              <w:lastRenderedPageBreak/>
               <w:t>Ignite +1 / x3 / +2 DL</w:t>
             </w:r>
           </w:p>
@@ -18535,7 +18555,6 @@
                 <w:sz w:val="16"/>
                 <w:szCs w:val="16"/>
               </w:rPr>
-              <w:lastRenderedPageBreak/>
               <w:t>Warmth</w:t>
             </w:r>
           </w:p>

</xml_diff>

<commit_message>
Trying to get Anthis worked out
</commit_message>
<xml_diff>
--- a/AnthisReborn/Sorcery.docx
+++ b/AnthisReborn/Sorcery.docx
@@ -164,25 +164,7 @@
           <w:sz w:val="20"/>
           <w:szCs w:val="20"/>
         </w:rPr>
-        <w:t xml:space="preserve">At character creation, you can spend your specializations to either learn 2 new </w:t>
-      </w:r>
-      <w:proofErr w:type="gramStart"/>
-      <w:r>
-        <w:rPr>
-          <w:rFonts w:ascii="Pericles" w:hAnsi="Pericles"/>
-          <w:sz w:val="20"/>
-          <w:szCs w:val="20"/>
-        </w:rPr>
-        <w:t>spells, or</w:t>
-      </w:r>
-      <w:proofErr w:type="gramEnd"/>
-      <w:r>
-        <w:rPr>
-          <w:rFonts w:ascii="Pericles" w:hAnsi="Pericles"/>
-          <w:sz w:val="20"/>
-          <w:szCs w:val="20"/>
-        </w:rPr>
-        <w:t xml:space="preserve"> open a new spell list.</w:t>
+        <w:t>At character creation, you can spend your specializations to either learn 2 new spells, or open a new spell list.</w:t>
       </w:r>
     </w:p>
     <w:p>
@@ -502,29 +484,7 @@
           <w:sz w:val="20"/>
           <w:szCs w:val="20"/>
         </w:rPr>
-        <w:t xml:space="preserve">Note – There might be exceptions to this as some of the enhancements are </w:t>
-      </w:r>
-      <w:proofErr w:type="gramStart"/>
-      <w:r>
-        <w:rPr>
-          <w:rFonts w:ascii="Pericles" w:hAnsi="Pericles"/>
-          <w:i/>
-          <w:iCs/>
-          <w:sz w:val="20"/>
-          <w:szCs w:val="20"/>
-        </w:rPr>
-        <w:t>pretty powerful</w:t>
-      </w:r>
-      <w:proofErr w:type="gramEnd"/>
-      <w:r>
-        <w:rPr>
-          <w:rFonts w:ascii="Pericles" w:hAnsi="Pericles"/>
-          <w:i/>
-          <w:iCs/>
-          <w:sz w:val="20"/>
-          <w:szCs w:val="20"/>
-        </w:rPr>
-        <w:t xml:space="preserve"> and that is supposed to be offset by the DL increase. The notable example is summons, where each enhancement is a </w:t>
+        <w:t xml:space="preserve">Note – There might be exceptions to this as some of the enhancements are pretty powerful and that is supposed to be offset by the DL increase. The notable example is summons, where each enhancement is a </w:t>
       </w:r>
       <w:proofErr w:type="gramStart"/>
       <w:r>
@@ -604,16 +564,16 @@
         </w:rPr>
         <w:t xml:space="preserve">Each level, you gain 1 spell pick. A spell pick can either be used to </w:t>
       </w:r>
-      <w:proofErr w:type="spellStart"/>
       <w:r>
         <w:rPr>
           <w:rFonts w:ascii="Pericles" w:hAnsi="Pericles"/>
           <w:sz w:val="20"/>
           <w:szCs w:val="20"/>
         </w:rPr>
-        <w:t>aquire</w:t>
+        <w:t>acquire</w:t>
       </w:r>
-      <w:proofErr w:type="spellEnd"/>
+      <w:bookmarkStart w:id="0" w:name="_GoBack"/>
+      <w:bookmarkEnd w:id="0"/>
       <w:r>
         <w:rPr>
           <w:rFonts w:ascii="Pericles" w:hAnsi="Pericles"/>
@@ -1357,6 +1317,7 @@
                 <w:sz w:val="16"/>
                 <w:szCs w:val="20"/>
               </w:rPr>
+              <w:lastRenderedPageBreak/>
               <w:t>Y</w:t>
             </w:r>
             <w:r>
@@ -1365,16 +1326,7 @@
                 <w:sz w:val="16"/>
                 <w:szCs w:val="20"/>
               </w:rPr>
-              <w:t xml:space="preserve">ou do not need hands to hold the portal / x1 / </w:t>
-            </w:r>
-            <w:r>
-              <w:rPr>
-                <w:rFonts w:ascii="Pericles" w:hAnsi="Pericles"/>
-                <w:sz w:val="16"/>
-                <w:szCs w:val="20"/>
-              </w:rPr>
-              <w:lastRenderedPageBreak/>
-              <w:t>+3 DL</w:t>
+              <w:t>ou do not need hands to hold the portal / x1 / +3 DL</w:t>
             </w:r>
           </w:p>
           <w:p>
@@ -1399,8 +1351,6 @@
               </w:rPr>
               <w:t>Held portals can be handed to another character who can then activate them at a later time / x1 / +3 DL</w:t>
             </w:r>
-            <w:bookmarkStart w:id="0" w:name="_GoBack"/>
-            <w:bookmarkEnd w:id="0"/>
           </w:p>
         </w:tc>
       </w:tr>
@@ -5607,25 +5557,7 @@
                 <w:sz w:val="16"/>
                 <w:szCs w:val="16"/>
               </w:rPr>
-              <w:t xml:space="preserve">The portal calls forth a duplicate of you. He has the exact same stats/gear as you </w:t>
-            </w:r>
-            <w:proofErr w:type="gramStart"/>
-            <w:r>
-              <w:rPr>
-                <w:rFonts w:ascii="Pericles" w:hAnsi="Pericles"/>
-                <w:sz w:val="16"/>
-                <w:szCs w:val="16"/>
-              </w:rPr>
-              <w:t>at the moment</w:t>
-            </w:r>
-            <w:proofErr w:type="gramEnd"/>
-            <w:r>
-              <w:rPr>
-                <w:rFonts w:ascii="Pericles" w:hAnsi="Pericles"/>
-                <w:sz w:val="16"/>
-                <w:szCs w:val="16"/>
-              </w:rPr>
-              <w:t xml:space="preserve"> the portal is activated. On your next action, both you and the duplicate can act independently</w:t>
+              <w:t>The portal calls forth a duplicate of you. He has the exact same stats/gear as you at the moment the portal is activated. On your next action, both you and the duplicate can act independently</w:t>
             </w:r>
           </w:p>
         </w:tc>
@@ -8157,25 +8089,7 @@
                 <w:sz w:val="16"/>
                 <w:szCs w:val="20"/>
               </w:rPr>
-              <w:t xml:space="preserve">Success means they make it through but </w:t>
-            </w:r>
-            <w:proofErr w:type="gramStart"/>
-            <w:r>
-              <w:rPr>
-                <w:rFonts w:ascii="Pericles" w:hAnsi="Pericles"/>
-                <w:sz w:val="16"/>
-                <w:szCs w:val="20"/>
-              </w:rPr>
-              <w:t>have to</w:t>
-            </w:r>
-            <w:proofErr w:type="gramEnd"/>
-            <w:r>
-              <w:rPr>
-                <w:rFonts w:ascii="Pericles" w:hAnsi="Pericles"/>
-                <w:sz w:val="16"/>
-                <w:szCs w:val="20"/>
-              </w:rPr>
-              <w:t xml:space="preserve"> stop on the other side</w:t>
+              <w:t>Success means they make it through but have to stop on the other side</w:t>
             </w:r>
           </w:p>
           <w:p>
@@ -9792,25 +9706,7 @@
                 <w:sz w:val="16"/>
                 <w:szCs w:val="20"/>
               </w:rPr>
-              <w:t xml:space="preserve">Enemy </w:t>
-            </w:r>
-            <w:proofErr w:type="gramStart"/>
-            <w:r>
-              <w:rPr>
-                <w:rFonts w:ascii="Pericles" w:hAnsi="Pericles"/>
-                <w:sz w:val="16"/>
-                <w:szCs w:val="20"/>
-              </w:rPr>
-              <w:t>has to</w:t>
-            </w:r>
-            <w:proofErr w:type="gramEnd"/>
-            <w:r>
-              <w:rPr>
-                <w:rFonts w:ascii="Pericles" w:hAnsi="Pericles"/>
-                <w:sz w:val="16"/>
-                <w:szCs w:val="20"/>
-              </w:rPr>
-              <w:t xml:space="preserve"> save Charisma, Power DL+2 to start combat with you / x1 / +4 DL</w:t>
+              <w:t>Enemy has to save Charisma, Power DL+2 to start combat with you / x1 / +4 DL</w:t>
             </w:r>
           </w:p>
         </w:tc>
@@ -10806,6 +10702,7 @@
                 <w:sz w:val="16"/>
                 <w:szCs w:val="16"/>
               </w:rPr>
+              <w:lastRenderedPageBreak/>
               <w:t>Summon Wind Elemental</w:t>
             </w:r>
           </w:p>
@@ -14554,6 +14451,7 @@
                 <w:sz w:val="16"/>
                 <w:szCs w:val="16"/>
               </w:rPr>
+              <w:lastRenderedPageBreak/>
               <w:t>Fang Turner</w:t>
             </w:r>
           </w:p>
@@ -14999,25 +14897,7 @@
                 <w:sz w:val="16"/>
                 <w:szCs w:val="20"/>
               </w:rPr>
-              <w:t xml:space="preserve">Your arrows are </w:t>
-            </w:r>
-            <w:proofErr w:type="gramStart"/>
-            <w:r>
-              <w:rPr>
-                <w:rFonts w:ascii="Pericles" w:hAnsi="Pericles"/>
-                <w:sz w:val="16"/>
-                <w:szCs w:val="20"/>
-              </w:rPr>
-              <w:t>enchanted</w:t>
-            </w:r>
-            <w:proofErr w:type="gramEnd"/>
-            <w:r>
-              <w:rPr>
-                <w:rFonts w:ascii="Pericles" w:hAnsi="Pericles"/>
-                <w:sz w:val="16"/>
-                <w:szCs w:val="20"/>
-              </w:rPr>
-              <w:t xml:space="preserve"> and each becomes a snake in flight</w:t>
+              <w:t>Your arrows are enchanted and each becomes a snake in flight</w:t>
             </w:r>
           </w:p>
           <w:p>

</xml_diff>